<commit_message>
Html sayfalarımda bazı düzenlemeler yaptım ve sitemi hosting işlemini yaptım ve bunu proje raporuma ekledim
</commit_message>
<xml_diff>
--- a/Web_Teknolojileri_Proje_Raporu.docx
+++ b/Web_Teknolojileri_Proje_Raporu.docx
@@ -557,8 +557,17 @@
           <w:sz w:val="28"/>
           <w:szCs w:val="28"/>
         </w:rPr>
-        <w:t xml:space="preserve"> https://projeninlinki.com</w:t>
-      </w:r>
+        <w:t xml:space="preserve"> </w:t>
+      </w:r>
+      <w:r>
+        <w:rPr>
+          <w:sz w:val="28"/>
+          <w:szCs w:val="28"/>
+        </w:rPr>
+        <w:t>https://mehmetefewebsite.wuaze.com</w:t>
+      </w:r>
+      <w:bookmarkStart w:id="0" w:name="_GoBack"/>
+      <w:bookmarkEnd w:id="0"/>
     </w:p>
     <w:p>
       <w:r>
@@ -595,14 +604,110 @@
           <w:sz w:val="24"/>
           <w:szCs w:val="24"/>
         </w:rPr>
-        <w:t>Bu projede HTML, CSS, Bootstrap, JavaScript, Vue.js ve PHP kullanarak bireysel bir kişise</w:t>
-      </w:r>
-      <w:r>
-        <w:rPr>
-          <w:sz w:val="24"/>
-          <w:szCs w:val="24"/>
-        </w:rPr>
-        <w:t xml:space="preserve">l tanıtım sitesi </w:t>
+        <w:t xml:space="preserve">Bu projede HTML, CSS, Bootstrap, JavaScript, Vue.js ve PHP </w:t>
+      </w:r>
+      <w:proofErr w:type="spellStart"/>
+      <w:r>
+        <w:rPr>
+          <w:sz w:val="24"/>
+          <w:szCs w:val="24"/>
+        </w:rPr>
+        <w:t>kullanarak</w:t>
+      </w:r>
+      <w:proofErr w:type="spellEnd"/>
+      <w:r>
+        <w:rPr>
+          <w:sz w:val="24"/>
+          <w:szCs w:val="24"/>
+        </w:rPr>
+        <w:t xml:space="preserve"> </w:t>
+      </w:r>
+      <w:proofErr w:type="spellStart"/>
+      <w:r>
+        <w:rPr>
+          <w:sz w:val="24"/>
+          <w:szCs w:val="24"/>
+        </w:rPr>
+        <w:t>bireysel</w:t>
+      </w:r>
+      <w:proofErr w:type="spellEnd"/>
+      <w:r>
+        <w:rPr>
+          <w:sz w:val="24"/>
+          <w:szCs w:val="24"/>
+        </w:rPr>
+        <w:t xml:space="preserve"> </w:t>
+      </w:r>
+      <w:proofErr w:type="spellStart"/>
+      <w:r>
+        <w:rPr>
+          <w:sz w:val="24"/>
+          <w:szCs w:val="24"/>
+        </w:rPr>
+        <w:t>bir</w:t>
+      </w:r>
+      <w:proofErr w:type="spellEnd"/>
+      <w:r>
+        <w:rPr>
+          <w:sz w:val="24"/>
+          <w:szCs w:val="24"/>
+        </w:rPr>
+        <w:t xml:space="preserve"> </w:t>
+      </w:r>
+      <w:proofErr w:type="spellStart"/>
+      <w:r>
+        <w:rPr>
+          <w:sz w:val="24"/>
+          <w:szCs w:val="24"/>
+        </w:rPr>
+        <w:t>kişise</w:t>
+      </w:r>
+      <w:r>
+        <w:rPr>
+          <w:sz w:val="24"/>
+          <w:szCs w:val="24"/>
+        </w:rPr>
+        <w:t>l</w:t>
+      </w:r>
+      <w:proofErr w:type="spellEnd"/>
+      <w:r>
+        <w:rPr>
+          <w:sz w:val="24"/>
+          <w:szCs w:val="24"/>
+        </w:rPr>
+        <w:t xml:space="preserve"> </w:t>
+      </w:r>
+      <w:proofErr w:type="spellStart"/>
+      <w:r>
+        <w:rPr>
+          <w:sz w:val="24"/>
+          <w:szCs w:val="24"/>
+        </w:rPr>
+        <w:t>tanıtım</w:t>
+      </w:r>
+      <w:proofErr w:type="spellEnd"/>
+      <w:r>
+        <w:rPr>
+          <w:sz w:val="24"/>
+          <w:szCs w:val="24"/>
+        </w:rPr>
+        <w:t xml:space="preserve"> </w:t>
+      </w:r>
+      <w:proofErr w:type="spellStart"/>
+      <w:r>
+        <w:rPr>
+          <w:sz w:val="24"/>
+          <w:szCs w:val="24"/>
+        </w:rPr>
+        <w:t>sitesi</w:t>
+      </w:r>
+      <w:proofErr w:type="spellEnd"/>
+      <w:r>
+        <w:rPr>
+          <w:sz w:val="24"/>
+          <w:szCs w:val="24"/>
+        </w:rPr>
+        <w:t xml:space="preserve"> </w:t>
       </w:r>
       <w:proofErr w:type="spellStart"/>
       <w:r>
@@ -1393,29 +1498,15 @@
           <w:sz w:val="24"/>
           <w:szCs w:val="24"/>
         </w:rPr>
-        <w:t>,</w:t>
-      </w:r>
-      <w:r>
-        <w:rPr>
-          <w:sz w:val="24"/>
-          <w:szCs w:val="24"/>
-        </w:rPr>
-        <w:t xml:space="preserve"> </w:t>
-      </w:r>
-      <w:proofErr w:type="spellStart"/>
-      <w:r>
-        <w:rPr>
-          <w:sz w:val="24"/>
-          <w:szCs w:val="24"/>
-        </w:rPr>
-        <w:t>hobiler</w:t>
-      </w:r>
-      <w:r>
-        <w:rPr>
-          <w:sz w:val="24"/>
-          <w:szCs w:val="24"/>
-        </w:rPr>
-        <w:t>im</w:t>
+        <w:t xml:space="preserve">, </w:t>
+      </w:r>
+      <w:proofErr w:type="spellStart"/>
+      <w:r>
+        <w:rPr>
+          <w:sz w:val="24"/>
+          <w:szCs w:val="24"/>
+        </w:rPr>
+        <w:t>hobilerim</w:t>
       </w:r>
       <w:proofErr w:type="spellEnd"/>
       <w:r>
@@ -1985,6 +2076,10 @@
     <w:p/>
     <w:p>
       <w:r>
+        <w:rPr>
+          <w:noProof/>
+          <w:lang w:val="tr-TR" w:eastAsia="tr-TR"/>
+        </w:rPr>
         <w:drawing>
           <wp:inline distT="0" distB="0" distL="0" distR="0" wp14:anchorId="29DD043B" wp14:editId="2584562F">
             <wp:extent cx="5166360" cy="3111375"/>
@@ -2141,14 +2236,7 @@
           <w:sz w:val="24"/>
           <w:szCs w:val="24"/>
         </w:rPr>
-        <w:t>sayfa</w:t>
-      </w:r>
-      <w:r>
-        <w:rPr>
-          <w:sz w:val="24"/>
-          <w:szCs w:val="24"/>
-        </w:rPr>
-        <w:t>da</w:t>
+        <w:t>sayfada</w:t>
       </w:r>
       <w:proofErr w:type="spellEnd"/>
       <w:r>
@@ -2269,14 +2357,7 @@
           <w:sz w:val="24"/>
           <w:szCs w:val="24"/>
         </w:rPr>
-        <w:t xml:space="preserve">, </w:t>
-      </w:r>
-      <w:r>
-        <w:rPr>
-          <w:sz w:val="24"/>
-          <w:szCs w:val="24"/>
-        </w:rPr>
-        <w:t>,</w:t>
+        <w:t>, ,</w:t>
       </w:r>
       <w:proofErr w:type="spellStart"/>
       <w:r>
@@ -2510,14 +2591,7 @@
           <w:sz w:val="24"/>
           <w:szCs w:val="24"/>
         </w:rPr>
-        <w:t xml:space="preserve"> </w:t>
-      </w:r>
-      <w:r>
-        <w:rPr>
-          <w:sz w:val="24"/>
-          <w:szCs w:val="24"/>
-        </w:rPr>
-        <w:t xml:space="preserve">. </w:t>
+        <w:t xml:space="preserve"> . </w:t>
       </w:r>
       <w:proofErr w:type="spellStart"/>
       <w:r>
@@ -2663,6 +2737,10 @@
         <w:t xml:space="preserve">             </w:t>
       </w:r>
       <w:r>
+        <w:rPr>
+          <w:noProof/>
+          <w:lang w:val="tr-TR" w:eastAsia="tr-TR"/>
+        </w:rPr>
         <w:drawing>
           <wp:inline distT="0" distB="0" distL="0" distR="0" wp14:anchorId="5236D5C6" wp14:editId="34692D61">
             <wp:extent cx="4233645" cy="1958146"/>
@@ -3637,6 +3715,10 @@
     <w:p/>
     <w:p>
       <w:r>
+        <w:rPr>
+          <w:noProof/>
+          <w:lang w:val="tr-TR" w:eastAsia="tr-TR"/>
+        </w:rPr>
         <w:drawing>
           <wp:inline distT="0" distB="0" distL="0" distR="0" wp14:anchorId="4F1C5627" wp14:editId="17D99F55">
             <wp:extent cx="5486400" cy="2306318"/>
@@ -3714,46 +3796,50 @@
           <w:sz w:val="32"/>
           <w:szCs w:val="32"/>
         </w:rPr>
-        <w:t>Mira</w:t>
-      </w:r>
+        <w:t>Mirasımız</w:t>
+      </w:r>
+      <w:proofErr w:type="spellEnd"/>
       <w:r>
         <w:rPr>
           <w:sz w:val="32"/>
           <w:szCs w:val="32"/>
         </w:rPr>
-        <w:t>sımız</w:t>
-      </w:r>
-      <w:proofErr w:type="spellEnd"/>
+        <w:t xml:space="preserve"> </w:t>
+      </w:r>
+      <w:proofErr w:type="gramStart"/>
       <w:r>
         <w:rPr>
           <w:sz w:val="32"/>
           <w:szCs w:val="32"/>
         </w:rPr>
-        <w:t xml:space="preserve"> </w:t>
-      </w:r>
-      <w:proofErr w:type="gramStart"/>
+        <w:t xml:space="preserve">/  </w:t>
+      </w:r>
+      <w:proofErr w:type="spellStart"/>
       <w:r>
         <w:rPr>
           <w:sz w:val="32"/>
           <w:szCs w:val="32"/>
         </w:rPr>
-        <w:t xml:space="preserve">/ </w:t>
-      </w:r>
+        <w:t>Takımımız</w:t>
+      </w:r>
+      <w:proofErr w:type="spellEnd"/>
+      <w:proofErr w:type="gramEnd"/>
       <w:r>
         <w:rPr>
           <w:sz w:val="32"/>
           <w:szCs w:val="32"/>
         </w:rPr>
-        <w:t xml:space="preserve"> Takımımız</w:t>
-      </w:r>
-      <w:proofErr w:type="gramEnd"/>
+        <w:t xml:space="preserve"> </w:t>
+      </w:r>
+      <w:proofErr w:type="spellStart"/>
       <w:r>
         <w:rPr>
           <w:sz w:val="32"/>
           <w:szCs w:val="32"/>
         </w:rPr>
-        <w:t xml:space="preserve"> Sayfası</w:t>
-      </w:r>
+        <w:t>Sayfası</w:t>
+      </w:r>
+      <w:proofErr w:type="spellEnd"/>
     </w:p>
     <w:p>
       <w:pPr>
@@ -3768,7 +3854,39 @@
           <w:sz w:val="24"/>
           <w:szCs w:val="24"/>
         </w:rPr>
-        <w:t xml:space="preserve">Bu sayfa, memleketime </w:t>
+        <w:t xml:space="preserve">Bu </w:t>
+      </w:r>
+      <w:proofErr w:type="spellStart"/>
+      <w:r>
+        <w:rPr>
+          <w:sz w:val="24"/>
+          <w:szCs w:val="24"/>
+        </w:rPr>
+        <w:t>sayfa</w:t>
+      </w:r>
+      <w:proofErr w:type="spellEnd"/>
+      <w:r>
+        <w:rPr>
+          <w:sz w:val="24"/>
+          <w:szCs w:val="24"/>
+        </w:rPr>
+        <w:t xml:space="preserve">, </w:t>
+      </w:r>
+      <w:proofErr w:type="spellStart"/>
+      <w:r>
+        <w:rPr>
+          <w:sz w:val="24"/>
+          <w:szCs w:val="24"/>
+        </w:rPr>
+        <w:t>memleketime</w:t>
+      </w:r>
+      <w:proofErr w:type="spellEnd"/>
+      <w:r>
+        <w:rPr>
+          <w:sz w:val="24"/>
+          <w:szCs w:val="24"/>
+        </w:rPr>
+        <w:t xml:space="preserve"> </w:t>
       </w:r>
       <w:proofErr w:type="spellStart"/>
       <w:r>
@@ -4266,6 +4384,10 @@
         <w:t xml:space="preserve">       </w:t>
       </w:r>
       <w:r>
+        <w:rPr>
+          <w:noProof/>
+          <w:lang w:val="tr-TR" w:eastAsia="tr-TR"/>
+        </w:rPr>
         <w:drawing>
           <wp:inline distT="0" distB="0" distL="0" distR="0" wp14:anchorId="25029DEC" wp14:editId="7997DEBF">
             <wp:extent cx="4114800" cy="2391624"/>
@@ -4370,7 +4492,23 @@
           <w:sz w:val="24"/>
           <w:szCs w:val="24"/>
         </w:rPr>
-        <w:t xml:space="preserve">Bu sayfa </w:t>
+        <w:t xml:space="preserve">Bu </w:t>
+      </w:r>
+      <w:proofErr w:type="spellStart"/>
+      <w:r>
+        <w:rPr>
+          <w:sz w:val="24"/>
+          <w:szCs w:val="24"/>
+        </w:rPr>
+        <w:t>sayfa</w:t>
+      </w:r>
+      <w:proofErr w:type="spellEnd"/>
+      <w:r>
+        <w:rPr>
+          <w:sz w:val="24"/>
+          <w:szCs w:val="24"/>
+        </w:rPr>
+        <w:t xml:space="preserve"> </w:t>
       </w:r>
       <w:proofErr w:type="spellStart"/>
       <w:r>
@@ -4468,6 +4606,13 @@
         </w:rPr>
         <w:t xml:space="preserve"> </w:t>
       </w:r>
+      <w:r>
+        <w:rPr>
+          <w:sz w:val="24"/>
+          <w:szCs w:val="24"/>
+        </w:rPr>
+        <w:t>,</w:t>
+      </w:r>
       <w:proofErr w:type="spellStart"/>
       <w:r>
         <w:rPr>
@@ -4778,14 +4923,7 @@
           <w:sz w:val="24"/>
           <w:szCs w:val="24"/>
         </w:rPr>
-        <w:t>al</w:t>
-      </w:r>
-      <w:r>
-        <w:rPr>
-          <w:sz w:val="24"/>
-          <w:szCs w:val="24"/>
-        </w:rPr>
-        <w:t>ınarak</w:t>
+        <w:t>alınarak</w:t>
       </w:r>
       <w:proofErr w:type="spellEnd"/>
       <w:r>
@@ -5203,10 +5341,7 @@
       </w:r>
       <w:proofErr w:type="spellEnd"/>
       <w:r>
-        <w:t xml:space="preserve"> </w:t>
-      </w:r>
-      <w:r>
-        <w:t xml:space="preserve">API </w:t>
+        <w:t xml:space="preserve"> API </w:t>
       </w:r>
       <w:proofErr w:type="spellStart"/>
       <w:r>
@@ -5501,14 +5636,7 @@
           <w:sz w:val="24"/>
           <w:szCs w:val="24"/>
         </w:rPr>
-        <w:t>:</w:t>
-      </w:r>
-      <w:r>
-        <w:rPr>
-          <w:sz w:val="24"/>
-          <w:szCs w:val="24"/>
-        </w:rPr>
-        <w:t>b241210058</w:t>
+        <w:t>:b241210058</w:t>
       </w:r>
       <w:proofErr w:type="gramEnd"/>
       <w:r>
@@ -5531,22 +5659,63 @@
           <w:sz w:val="24"/>
           <w:szCs w:val="24"/>
         </w:rPr>
-        <w:t>yapılma</w:t>
-      </w:r>
-      <w:r>
-        <w:rPr>
-          <w:sz w:val="24"/>
-          <w:szCs w:val="24"/>
-        </w:rPr>
-        <w:t>ktadır</w:t>
-      </w:r>
-      <w:proofErr w:type="spellEnd"/>
-      <w:r>
-        <w:rPr>
-          <w:sz w:val="24"/>
-          <w:szCs w:val="24"/>
-        </w:rPr>
-        <w:t xml:space="preserve">. PHP ile doğrulama yapılmakta, </w:t>
+        <w:t>yapılmaktadır</w:t>
+      </w:r>
+      <w:proofErr w:type="spellEnd"/>
+      <w:r>
+        <w:rPr>
+          <w:sz w:val="24"/>
+          <w:szCs w:val="24"/>
+        </w:rPr>
+        <w:t xml:space="preserve">. PHP </w:t>
+      </w:r>
+      <w:proofErr w:type="spellStart"/>
+      <w:r>
+        <w:rPr>
+          <w:sz w:val="24"/>
+          <w:szCs w:val="24"/>
+        </w:rPr>
+        <w:t>ile</w:t>
+      </w:r>
+      <w:proofErr w:type="spellEnd"/>
+      <w:r>
+        <w:rPr>
+          <w:sz w:val="24"/>
+          <w:szCs w:val="24"/>
+        </w:rPr>
+        <w:t xml:space="preserve"> </w:t>
+      </w:r>
+      <w:proofErr w:type="spellStart"/>
+      <w:r>
+        <w:rPr>
+          <w:sz w:val="24"/>
+          <w:szCs w:val="24"/>
+        </w:rPr>
+        <w:t>doğrulama</w:t>
+      </w:r>
+      <w:proofErr w:type="spellEnd"/>
+      <w:r>
+        <w:rPr>
+          <w:sz w:val="24"/>
+          <w:szCs w:val="24"/>
+        </w:rPr>
+        <w:t xml:space="preserve"> </w:t>
+      </w:r>
+      <w:proofErr w:type="spellStart"/>
+      <w:r>
+        <w:rPr>
+          <w:sz w:val="24"/>
+          <w:szCs w:val="24"/>
+        </w:rPr>
+        <w:t>yapılmakta</w:t>
+      </w:r>
+      <w:proofErr w:type="spellEnd"/>
+      <w:r>
+        <w:rPr>
+          <w:sz w:val="24"/>
+          <w:szCs w:val="24"/>
+        </w:rPr>
+        <w:t xml:space="preserve">, </w:t>
       </w:r>
       <w:proofErr w:type="spellStart"/>
       <w:r>
@@ -5765,13 +5934,70 @@
         </w:rPr>
         <w:t xml:space="preserve">. </w:t>
       </w:r>
+      <w:proofErr w:type="spellStart"/>
       <w:proofErr w:type="gramStart"/>
       <w:r>
         <w:rPr>
           <w:sz w:val="24"/>
           <w:szCs w:val="24"/>
         </w:rPr>
-        <w:t xml:space="preserve">Yanlış girişte sayfa uyarı </w:t>
+        <w:t>Yanlış</w:t>
+      </w:r>
+      <w:proofErr w:type="spellEnd"/>
+      <w:r>
+        <w:rPr>
+          <w:sz w:val="24"/>
+          <w:szCs w:val="24"/>
+        </w:rPr>
+        <w:t xml:space="preserve"> </w:t>
+      </w:r>
+      <w:proofErr w:type="spellStart"/>
+      <w:r>
+        <w:rPr>
+          <w:sz w:val="24"/>
+          <w:szCs w:val="24"/>
+        </w:rPr>
+        <w:t>girişte</w:t>
+      </w:r>
+      <w:proofErr w:type="spellEnd"/>
+      <w:r>
+        <w:rPr>
+          <w:sz w:val="24"/>
+          <w:szCs w:val="24"/>
+        </w:rPr>
+        <w:t xml:space="preserve"> </w:t>
+      </w:r>
+      <w:proofErr w:type="spellStart"/>
+      <w:r>
+        <w:rPr>
+          <w:sz w:val="24"/>
+          <w:szCs w:val="24"/>
+        </w:rPr>
+        <w:t>sayfa</w:t>
+      </w:r>
+      <w:proofErr w:type="spellEnd"/>
+      <w:r>
+        <w:rPr>
+          <w:sz w:val="24"/>
+          <w:szCs w:val="24"/>
+        </w:rPr>
+        <w:t xml:space="preserve"> </w:t>
+      </w:r>
+      <w:proofErr w:type="spellStart"/>
+      <w:r>
+        <w:rPr>
+          <w:sz w:val="24"/>
+          <w:szCs w:val="24"/>
+        </w:rPr>
+        <w:t>uyarı</w:t>
+      </w:r>
+      <w:proofErr w:type="spellEnd"/>
+      <w:r>
+        <w:rPr>
+          <w:sz w:val="24"/>
+          <w:szCs w:val="24"/>
+        </w:rPr>
+        <w:t xml:space="preserve"> </w:t>
       </w:r>
       <w:proofErr w:type="spellStart"/>
       <w:r>
@@ -5955,21 +6181,7 @@
           <w:sz w:val="24"/>
           <w:szCs w:val="24"/>
         </w:rPr>
-        <w:t xml:space="preserve"> ,CSS , </w:t>
-      </w:r>
-      <w:r>
-        <w:rPr>
-          <w:sz w:val="24"/>
-          <w:szCs w:val="24"/>
-        </w:rPr>
-        <w:t>PHP</w:t>
-      </w:r>
-      <w:r>
-        <w:rPr>
-          <w:sz w:val="24"/>
-          <w:szCs w:val="24"/>
-        </w:rPr>
-        <w:t xml:space="preserve"> </w:t>
+        <w:t xml:space="preserve"> ,CSS , PHP </w:t>
       </w:r>
       <w:proofErr w:type="spellStart"/>
       <w:r>
@@ -6036,8 +6248,10 @@
       </w:r>
       <w:r>
         <w:rPr>
-          <w:sz w:val="24"/>
-          <w:szCs w:val="24"/>
+          <w:noProof/>
+          <w:sz w:val="24"/>
+          <w:szCs w:val="24"/>
+          <w:lang w:val="tr-TR" w:eastAsia="tr-TR"/>
         </w:rPr>
         <w:drawing>
           <wp:inline distT="0" distB="0" distL="0" distR="0" wp14:anchorId="1F3F4035" wp14:editId="44801ED9">
@@ -6097,18 +6311,44 @@
       </w:r>
     </w:p>
     <w:p>
-      <w:pPr>
-        <w:rPr>
-          <w:sz w:val="24"/>
-          <w:szCs w:val="24"/>
-        </w:rPr>
-      </w:pPr>
-      <w:r>
-        <w:rPr>
-          <w:sz w:val="24"/>
-          <w:szCs w:val="24"/>
-        </w:rPr>
-        <w:t xml:space="preserve">Bu form Vue.js ve JavaScript ile </w:t>
+      <w:r>
+        <w:rPr>
+          <w:sz w:val="24"/>
+          <w:szCs w:val="24"/>
+        </w:rPr>
+        <w:t xml:space="preserve">Bu form Vue.js </w:t>
+      </w:r>
+      <w:proofErr w:type="spellStart"/>
+      <w:r>
+        <w:rPr>
+          <w:sz w:val="24"/>
+          <w:szCs w:val="24"/>
+        </w:rPr>
+        <w:t>ve</w:t>
+      </w:r>
+      <w:proofErr w:type="spellEnd"/>
+      <w:r>
+        <w:rPr>
+          <w:sz w:val="24"/>
+          <w:szCs w:val="24"/>
+        </w:rPr>
+        <w:t xml:space="preserve"> JavaScript </w:t>
+      </w:r>
+      <w:proofErr w:type="spellStart"/>
+      <w:r>
+        <w:rPr>
+          <w:sz w:val="24"/>
+          <w:szCs w:val="24"/>
+        </w:rPr>
+        <w:t>ile</w:t>
+      </w:r>
+      <w:proofErr w:type="spellEnd"/>
+      <w:r>
+        <w:rPr>
+          <w:sz w:val="24"/>
+          <w:szCs w:val="24"/>
+        </w:rPr>
+        <w:t xml:space="preserve"> </w:t>
       </w:r>
       <w:proofErr w:type="spellStart"/>
       <w:r>
@@ -6325,14 +6565,87 @@
           <w:sz w:val="24"/>
           <w:szCs w:val="24"/>
         </w:rPr>
-        <w:t>. Formda</w:t>
-      </w:r>
-      <w:r>
-        <w:rPr>
-          <w:sz w:val="24"/>
-          <w:szCs w:val="24"/>
-        </w:rPr>
-        <w:t xml:space="preserve"> ad-soyad, e-mail, telefon, cinsiyet, ilgi alanı, </w:t>
+        <w:t>. Formda ad-</w:t>
+      </w:r>
+      <w:proofErr w:type="spellStart"/>
+      <w:r>
+        <w:rPr>
+          <w:sz w:val="24"/>
+          <w:szCs w:val="24"/>
+        </w:rPr>
+        <w:t>soyad</w:t>
+      </w:r>
+      <w:proofErr w:type="spellEnd"/>
+      <w:r>
+        <w:rPr>
+          <w:sz w:val="24"/>
+          <w:szCs w:val="24"/>
+        </w:rPr>
+        <w:t xml:space="preserve">, e-mail, </w:t>
+      </w:r>
+      <w:proofErr w:type="spellStart"/>
+      <w:r>
+        <w:rPr>
+          <w:sz w:val="24"/>
+          <w:szCs w:val="24"/>
+        </w:rPr>
+        <w:t>telefon</w:t>
+      </w:r>
+      <w:proofErr w:type="spellEnd"/>
+      <w:r>
+        <w:rPr>
+          <w:sz w:val="24"/>
+          <w:szCs w:val="24"/>
+        </w:rPr>
+        <w:t xml:space="preserve">, </w:t>
+      </w:r>
+      <w:proofErr w:type="spellStart"/>
+      <w:r>
+        <w:rPr>
+          <w:sz w:val="24"/>
+          <w:szCs w:val="24"/>
+        </w:rPr>
+        <w:t>cinsiyet</w:t>
+      </w:r>
+      <w:proofErr w:type="spellEnd"/>
+      <w:r>
+        <w:rPr>
+          <w:sz w:val="24"/>
+          <w:szCs w:val="24"/>
+        </w:rPr>
+        <w:t xml:space="preserve">, </w:t>
+      </w:r>
+      <w:proofErr w:type="spellStart"/>
+      <w:r>
+        <w:rPr>
+          <w:sz w:val="24"/>
+          <w:szCs w:val="24"/>
+        </w:rPr>
+        <w:t>ilgi</w:t>
+      </w:r>
+      <w:proofErr w:type="spellEnd"/>
+      <w:r>
+        <w:rPr>
+          <w:sz w:val="24"/>
+          <w:szCs w:val="24"/>
+        </w:rPr>
+        <w:t xml:space="preserve"> </w:t>
+      </w:r>
+      <w:proofErr w:type="spellStart"/>
+      <w:r>
+        <w:rPr>
+          <w:sz w:val="24"/>
+          <w:szCs w:val="24"/>
+        </w:rPr>
+        <w:t>alanı</w:t>
+      </w:r>
+      <w:proofErr w:type="spellEnd"/>
+      <w:r>
+        <w:rPr>
+          <w:sz w:val="24"/>
+          <w:szCs w:val="24"/>
+        </w:rPr>
+        <w:t xml:space="preserve">, </w:t>
       </w:r>
       <w:proofErr w:type="spellStart"/>
       <w:r>
@@ -6714,7 +7027,23 @@
           <w:sz w:val="24"/>
           <w:szCs w:val="24"/>
         </w:rPr>
-        <w:t xml:space="preserve"> ve </w:t>
+        <w:t xml:space="preserve"> </w:t>
+      </w:r>
+      <w:proofErr w:type="spellStart"/>
+      <w:r>
+        <w:rPr>
+          <w:sz w:val="24"/>
+          <w:szCs w:val="24"/>
+        </w:rPr>
+        <w:t>ve</w:t>
+      </w:r>
+      <w:proofErr w:type="spellEnd"/>
+      <w:r>
+        <w:rPr>
+          <w:sz w:val="24"/>
+          <w:szCs w:val="24"/>
+        </w:rPr>
+        <w:t xml:space="preserve"> </w:t>
       </w:r>
       <w:proofErr w:type="spellStart"/>
       <w:r>
@@ -6772,23 +7101,19 @@
         </w:rPr>
         <w:t>görüntülenmektedir</w:t>
       </w:r>
+      <w:proofErr w:type="spellEnd"/>
       <w:r>
         <w:t>.</w:t>
       </w:r>
       <w:r>
-        <w:rPr>
-          <w:sz w:val="24"/>
-          <w:szCs w:val="24"/>
-        </w:rPr>
-        <w:t>Bu</w:t>
-      </w:r>
-      <w:proofErr w:type="spellEnd"/>
-      <w:r>
-        <w:rPr>
-          <w:sz w:val="24"/>
-          <w:szCs w:val="24"/>
-        </w:rPr>
-        <w:t xml:space="preserve"> </w:t>
+        <w:t xml:space="preserve"> </w:t>
+      </w:r>
+      <w:r>
+        <w:rPr>
+          <w:sz w:val="24"/>
+          <w:szCs w:val="24"/>
+        </w:rPr>
+        <w:t xml:space="preserve">Bu </w:t>
       </w:r>
       <w:proofErr w:type="spellStart"/>
       <w:r>
@@ -6822,37 +7147,128 @@
         </w:rPr>
         <w:t xml:space="preserve"> </w:t>
       </w:r>
-      <w:proofErr w:type="spellStart"/>
-      <w:r>
-        <w:rPr>
-          <w:sz w:val="24"/>
-          <w:szCs w:val="24"/>
-        </w:rPr>
-        <w:t>Vue.js,Java</w:t>
-      </w:r>
-      <w:proofErr w:type="spellEnd"/>
-      <w:r>
-        <w:rPr>
-          <w:sz w:val="24"/>
-          <w:szCs w:val="24"/>
-        </w:rPr>
-        <w:t xml:space="preserve"> </w:t>
-      </w:r>
-      <w:proofErr w:type="spellStart"/>
-      <w:r>
-        <w:rPr>
-          <w:sz w:val="24"/>
-          <w:szCs w:val="24"/>
-        </w:rPr>
-        <w:t>Script,Html,CSS,Bootstrapt,PHP</w:t>
-      </w:r>
-      <w:proofErr w:type="spellEnd"/>
-      <w:r>
-        <w:rPr>
-          <w:sz w:val="24"/>
-          <w:szCs w:val="24"/>
-        </w:rPr>
-        <w:t xml:space="preserve"> </w:t>
+      <w:proofErr w:type="gramStart"/>
+      <w:r>
+        <w:rPr>
+          <w:sz w:val="24"/>
+          <w:szCs w:val="24"/>
+        </w:rPr>
+        <w:t>Vue.js  ,</w:t>
+      </w:r>
+      <w:proofErr w:type="gramEnd"/>
+      <w:r>
+        <w:rPr>
+          <w:sz w:val="24"/>
+          <w:szCs w:val="24"/>
+        </w:rPr>
+        <w:t xml:space="preserve"> Java</w:t>
+      </w:r>
+      <w:r>
+        <w:rPr>
+          <w:sz w:val="24"/>
+          <w:szCs w:val="24"/>
+        </w:rPr>
+        <w:t>Script</w:t>
+      </w:r>
+      <w:r>
+        <w:rPr>
+          <w:sz w:val="24"/>
+          <w:szCs w:val="24"/>
+        </w:rPr>
+        <w:t xml:space="preserve"> </w:t>
+      </w:r>
+      <w:r>
+        <w:rPr>
+          <w:sz w:val="24"/>
+          <w:szCs w:val="24"/>
+        </w:rPr>
+        <w:t>,</w:t>
+      </w:r>
+      <w:r>
+        <w:rPr>
+          <w:sz w:val="24"/>
+          <w:szCs w:val="24"/>
+        </w:rPr>
+        <w:t xml:space="preserve"> </w:t>
+      </w:r>
+      <w:r>
+        <w:rPr>
+          <w:sz w:val="24"/>
+          <w:szCs w:val="24"/>
+        </w:rPr>
+        <w:t>Html</w:t>
+      </w:r>
+      <w:r>
+        <w:rPr>
+          <w:sz w:val="24"/>
+          <w:szCs w:val="24"/>
+        </w:rPr>
+        <w:t xml:space="preserve"> </w:t>
+      </w:r>
+      <w:r>
+        <w:rPr>
+          <w:sz w:val="24"/>
+          <w:szCs w:val="24"/>
+        </w:rPr>
+        <w:t>,</w:t>
+      </w:r>
+      <w:r>
+        <w:rPr>
+          <w:sz w:val="24"/>
+          <w:szCs w:val="24"/>
+        </w:rPr>
+        <w:t xml:space="preserve"> </w:t>
+      </w:r>
+      <w:r>
+        <w:rPr>
+          <w:sz w:val="24"/>
+          <w:szCs w:val="24"/>
+        </w:rPr>
+        <w:t>CSS</w:t>
+      </w:r>
+      <w:r>
+        <w:rPr>
+          <w:sz w:val="24"/>
+          <w:szCs w:val="24"/>
+        </w:rPr>
+        <w:t xml:space="preserve"> </w:t>
+      </w:r>
+      <w:r>
+        <w:rPr>
+          <w:sz w:val="24"/>
+          <w:szCs w:val="24"/>
+        </w:rPr>
+        <w:t>,</w:t>
+      </w:r>
+      <w:r>
+        <w:rPr>
+          <w:sz w:val="24"/>
+          <w:szCs w:val="24"/>
+        </w:rPr>
+        <w:t xml:space="preserve">     </w:t>
+      </w:r>
+      <w:proofErr w:type="spellStart"/>
+      <w:r>
+        <w:rPr>
+          <w:sz w:val="24"/>
+          <w:szCs w:val="24"/>
+        </w:rPr>
+        <w:t>Bootstrapt</w:t>
+      </w:r>
+      <w:proofErr w:type="spellEnd"/>
+      <w:r>
+        <w:rPr>
+          <w:sz w:val="24"/>
+          <w:szCs w:val="24"/>
+        </w:rPr>
+        <w:t xml:space="preserve"> </w:t>
+      </w:r>
+      <w:r>
+        <w:rPr>
+          <w:sz w:val="24"/>
+          <w:szCs w:val="24"/>
+        </w:rPr>
+        <w:t xml:space="preserve">,PHP </w:t>
       </w:r>
       <w:proofErr w:type="spellStart"/>
       <w:r>
@@ -6895,12 +7311,23 @@
         <w:t>kullanılmıştır</w:t>
       </w:r>
       <w:proofErr w:type="spellEnd"/>
+      <w:r>
+        <w:rPr>
+          <w:sz w:val="24"/>
+          <w:szCs w:val="24"/>
+        </w:rPr>
+        <w:t>.</w:t>
+      </w:r>
     </w:p>
     <w:p>
       <w:r>
         <w:t xml:space="preserve">           </w:t>
       </w:r>
       <w:r>
+        <w:rPr>
+          <w:noProof/>
+          <w:lang w:val="tr-TR" w:eastAsia="tr-TR"/>
+        </w:rPr>
         <w:drawing>
           <wp:inline distT="0" distB="0" distL="0" distR="0" wp14:anchorId="3C12B0C6" wp14:editId="23DC4963">
             <wp:extent cx="5253712" cy="2103120"/>
@@ -7254,14 +7681,7 @@
           <w:sz w:val="26"/>
           <w:szCs w:val="26"/>
         </w:rPr>
-        <w:t xml:space="preserve"> CSS</w:t>
-      </w:r>
-      <w:r>
-        <w:rPr>
-          <w:sz w:val="26"/>
-          <w:szCs w:val="26"/>
-        </w:rPr>
-        <w:t xml:space="preserve"> </w:t>
+        <w:t xml:space="preserve"> CSS </w:t>
       </w:r>
       <w:proofErr w:type="spellStart"/>
       <w:r>
@@ -7795,21 +8215,7 @@
           <w:sz w:val="32"/>
           <w:szCs w:val="32"/>
         </w:rPr>
-        <w:t>4</w:t>
-      </w:r>
-      <w:r>
-        <w:rPr>
-          <w:sz w:val="32"/>
-          <w:szCs w:val="32"/>
-        </w:rPr>
-        <w:t>.</w:t>
-      </w:r>
-      <w:r>
-        <w:rPr>
-          <w:sz w:val="32"/>
-          <w:szCs w:val="32"/>
-        </w:rPr>
-        <w:t>Kaynakça</w:t>
+        <w:t>4.Kaynakça</w:t>
       </w:r>
       <w:proofErr w:type="gramEnd"/>
     </w:p>
@@ -7929,8 +8335,6 @@
         </w:rPr>
         <w:t xml:space="preserve"> </w:t>
       </w:r>
-      <w:bookmarkStart w:id="0" w:name="_GoBack"/>
-      <w:bookmarkEnd w:id="0"/>
       <w:r>
         <w:rPr>
           <w:sz w:val="26"/>
@@ -32585,7 +32989,7 @@
 </file>
 
 <file path=customXml/itemProps1.xml><?xml version="1.0" encoding="utf-8"?>
-<ds:datastoreItem xmlns:ds="http://schemas.openxmlformats.org/officeDocument/2006/customXml" ds:itemID="{300C0EE9-3B57-4093-9D18-F483D369CA32}">
+<ds:datastoreItem xmlns:ds="http://schemas.openxmlformats.org/officeDocument/2006/customXml" ds:itemID="{F81B8AB8-9C90-4E88-B2DC-E09906C5CE01}">
   <ds:schemaRefs>
     <ds:schemaRef ds:uri="http://schemas.openxmlformats.org/officeDocument/2006/bibliography"/>
   </ds:schemaRefs>

</xml_diff>